<commit_message>
methods & results round 2
version sent to coren and receiving her edits first, editing, then editing based on gidis feedback
</commit_message>
<xml_diff>
--- a/paper/pilot.docx
+++ b/paper/pilot.docx
@@ -53,7 +53,7 @@
         <w:pStyle w:val="FirstParagraph"/>
       </w:pPr>
       <w:r>
-        <w:t xml:space="preserve">546 participants were recruited on Amazon Mechanical Turk for a study on decision-making. Participants were eligible to participate if they passed all three comprehension check questions about the task they would be completing, were using a computer to complete the survey, identified their nationality as American, lived in the United States (to control for gender differences in competitiveness across cultures), did not respond</w:t>
+        <w:t xml:space="preserve">We recruited workers on Amazon Mechanical Turk for a study on decision-making. The workers who opted into the study had to pass several pre-screening questions to be included as participants in the paid portion of the study. Specifically, participants included in the study had to (i) pass three comprehension questions for the task they would be completing, (ii) be using a computer (rather than a phone or tablet), (iii) identify their nationality as American and live in the United States (to control for gender differences in competitiveness across cultures), and (iv) indicate that they were male or female (instead of responding</w:t>
       </w:r>
       <w:r>
         <w:t xml:space="preserve"> </w:t>
@@ -71,25 +71,7 @@
         <w:t xml:space="preserve"> </w:t>
       </w:r>
       <w:r>
-        <w:t xml:space="preserve">for their gender, and finished the survey in its entirety. A total of 226 participants were excluded before analyzing the data based the above criteria: 9 were excluded because they did not indicate they were American or lived in the United States, 145 were excluded because they failed all 3 comprehension check questions, 2 were excluded for indicating</w:t>
-      </w:r>
-      <w:r>
-        <w:t xml:space="preserve"> </w:t>
-      </w:r>
-      <w:r>
-        <w:t xml:space="preserve">“</w:t>
-      </w:r>
-      <w:r>
-        <w:t xml:space="preserve">Other</w:t>
-      </w:r>
-      <w:r>
-        <w:t xml:space="preserve">”</w:t>
-      </w:r>
-      <w:r>
-        <w:t xml:space="preserve"> </w:t>
-      </w:r>
-      <w:r>
-        <w:t xml:space="preserve">for their gender, 39 were excluded for using a phone or tablet to complete the survey, and 34 were excluded for an incomplete survey (note: 2 participants were excluded based on more than one criteria). The final sample consisted of 320 participants (55.94% women), with an average age of 37.21 (</w:t>
+        <w:t xml:space="preserve">when asked about their gender). The final sample consisted of 320 participants (55.94% women), with an average age of 37.21 (</w:t>
       </w:r>
       <w:r>
         <w:rPr>
@@ -109,7 +91,7 @@
         <w:pStyle w:val="BodyText"/>
       </w:pPr>
       <w:r>
-        <w:t xml:space="preserve">Participants were asked to complete three paid rounds of a one-minute</w:t>
+        <w:t xml:space="preserve">Participants completed three paid rounds of a one-minute</w:t>
       </w:r>
       <w:r>
         <w:t xml:space="preserve"> </w:t>
@@ -118,7 +100,7 @@
         <w:t xml:space="preserve">“</w:t>
       </w:r>
       <w:r>
-        <w:t xml:space="preserve">key-entry task,</w:t>
+        <w:t xml:space="preserve">key-entry task.</w:t>
       </w:r>
       <w:r>
         <w:t xml:space="preserve">”</w:t>
@@ -127,7 +109,7 @@
         <w:t xml:space="preserve"> </w:t>
       </w:r>
       <w:r>
-        <w:t xml:space="preserve">where they matched numbers to their corresponding letters as quickly as possible. For instance, when presented with the number 12, they would have to enter</w:t>
+        <w:t xml:space="preserve">Throughout the task, participants were continuously shown a legend that associated five numbers with five randomly drawn letters. The task consisted of using the legend to match a series of 2-digit numbers to their corresponding letters as quickly as possible. For instance, if the letter</w:t>
       </w:r>
       <w:r>
         <w:t xml:space="preserve"> </w:t>
@@ -136,6 +118,42 @@
         <w:t xml:space="preserve">“</w:t>
       </w:r>
       <w:r>
+        <w:t xml:space="preserve">C</w:t>
+      </w:r>
+      <w:r>
+        <w:t xml:space="preserve">”</w:t>
+      </w:r>
+      <w:r>
+        <w:t xml:space="preserve"> </w:t>
+      </w:r>
+      <w:r>
+        <w:t xml:space="preserve">was associated with the number 1 and</w:t>
+      </w:r>
+      <w:r>
+        <w:t xml:space="preserve"> </w:t>
+      </w:r>
+      <w:r>
+        <w:t xml:space="preserve">“</w:t>
+      </w:r>
+      <w:r>
+        <w:t xml:space="preserve">R</w:t>
+      </w:r>
+      <w:r>
+        <w:t xml:space="preserve">”</w:t>
+      </w:r>
+      <w:r>
+        <w:t xml:space="preserve"> </w:t>
+      </w:r>
+      <w:r>
+        <w:t xml:space="preserve">was associated with the number 2, and participants were presented with the number 12, they would have to enter</w:t>
+      </w:r>
+      <w:r>
+        <w:t xml:space="preserve"> </w:t>
+      </w:r>
+      <w:r>
+        <w:t xml:space="preserve">“</w:t>
+      </w:r>
+      <w:r>
         <w:t xml:space="preserve">CR</w:t>
       </w:r>
       <w:r>
@@ -145,43 +163,7 @@
         <w:t xml:space="preserve"> </w:t>
       </w:r>
       <w:r>
-        <w:t xml:space="preserve">into the corresponding text box, where the letter</w:t>
-      </w:r>
-      <w:r>
-        <w:t xml:space="preserve"> </w:t>
-      </w:r>
-      <w:r>
-        <w:t xml:space="preserve">“</w:t>
-      </w:r>
-      <w:r>
-        <w:t xml:space="preserve">C</w:t>
-      </w:r>
-      <w:r>
-        <w:t xml:space="preserve">”</w:t>
-      </w:r>
-      <w:r>
-        <w:t xml:space="preserve"> </w:t>
-      </w:r>
-      <w:r>
-        <w:t xml:space="preserve">was associated with 1 and</w:t>
-      </w:r>
-      <w:r>
-        <w:t xml:space="preserve"> </w:t>
-      </w:r>
-      <w:r>
-        <w:t xml:space="preserve">“</w:t>
-      </w:r>
-      <w:r>
-        <w:t xml:space="preserve">R</w:t>
-      </w:r>
-      <w:r>
-        <w:t xml:space="preserve">”</w:t>
-      </w:r>
-      <w:r>
-        <w:t xml:space="preserve"> </w:t>
-      </w:r>
-      <w:r>
-        <w:t xml:space="preserve">was associated with 2. To complete the task, participants were continuously presented a legend, which contained 5 numbers in one row and a randomly assigned alphabetical character in the subsequent row. Before participants entered the paid rounds, they were shown an example problem with the correct answer and then were required to pass 3 comprehension check questions, which were identical in structure to the questions asked during the paid rounds.</w:t>
+        <w:t xml:space="preserve">into a corresponding text box. Before the paid rounds, participants were shown an example problem with the correct answer and required to pass 3 comprehension questions, which were identical in structure to the questions asked during the incentivized rounds (each of which contained 36 questions).</w:t>
       </w:r>
     </w:p>
     <w:p>
@@ -189,7 +171,7 @@
         <w:pStyle w:val="BodyText"/>
       </w:pPr>
       <w:r>
-        <w:t xml:space="preserve">In rounds 1 and 2 of the task, participants were required to follow a piece-rate and tournament payment scheme, respectively</w:t>
+        <w:t xml:space="preserve">In the first and second round of the task, participants were incentivized according to a piece-rate and tournament payment scheme, respectively</w:t>
       </w:r>
       <w:r>
         <w:t xml:space="preserve"> </w:t>
@@ -198,7 +180,28 @@
         <w:t xml:space="preserve">[@Niederle2007]</w:t>
       </w:r>
       <w:r>
-        <w:t xml:space="preserve">. Under a piece-rate payment scheme, participants earned a fixed reward ($.05) for each correct answer. In contrast, the tournament payment scheme offered a larger reward for each correct answer ($.10), but participants only earned a reward if their score was higher than a randomly assigned partner.</w:t>
+        <w:t xml:space="preserve">. Under the piece-rate scheme, participants earned $.05 for each correct answer. Under the tournament payment scheme, participants earned $.10 for each correct answer, but were only paid if their score was greater than a randomly assigned, anonymous partner. In the third round, participants could choose between the two above payment schemes. We denote this decision as</w:t>
+      </w:r>
+      <w:r>
+        <w:t xml:space="preserve"> </w:t>
+      </w:r>
+      <w:r>
+        <w:t xml:space="preserve">“</w:t>
+      </w:r>
+      <w:r>
+        <w:t xml:space="preserve">willingness to compete</w:t>
+      </w:r>
+      <w:r>
+        <w:t xml:space="preserve">”</w:t>
+      </w:r>
+      <w:r>
+        <w:t xml:space="preserve"> </w:t>
+      </w:r>
+      <w:r>
+        <w:t xml:space="preserve">[@Niederle2007]</w:t>
+      </w:r>
+      <w:r>
+        <w:t xml:space="preserve">.</w:t>
       </w:r>
     </w:p>
     <w:p>
@@ -206,7 +209,7 @@
         <w:pStyle w:val="BodyText"/>
       </w:pPr>
       <w:r>
-        <w:t xml:space="preserve">In round 3, participants had the option to choose between the two payment schemes, which served as the primary dependent variable. After completing the third round, participants completed a series of follow-up questions to be used for testing our secondary hypotheses and conducting exploratory analyses, including measures of confidence, risk aversion, and perceptions of which gender performed better on the task, all of which were incentivized. One of their responses to these measures was randomly selected and if the selected guess was correct, they received a bonus of $.10.</w:t>
+        <w:t xml:space="preserve">After the third round, participants completed a series of follow-up questions which measured confidence, risk aversion, and perceptions of gender differences in performance on the task. One of their responses to the confidence and perceptions of gender differences measures was randomly selected and if the selected guess was correct, they received a bonus of $.10.</w:t>
       </w:r>
     </w:p>
     <w:p>
@@ -214,7 +217,7 @@
         <w:pStyle w:val="BodyText"/>
       </w:pPr>
       <w:r>
-        <w:t xml:space="preserve">For the first confidence measure, participants indicated if they thought their score from round 2 was higher or lower than the person they competed against. Then, participants indicated their guess for which decile their score might fall into relative to all men who completed the task during round 2 in 10 percent increments (e.g., 0-10, 11-20). For instance, if a participant selected the option that represented the 51-60th decile, they thought their score was higher than 51 to 60 percent of male participants who completed round 2. They answered the same question relative to all female participants. For the measure of risk aversion, participants were asked</w:t>
+        <w:t xml:space="preserve">As confidence measures, participants (i) indicate whether they thought their round 2 score was higher or lower than the person they had competed against; (ii) guess which decile their score might fall into relative to all men who completed the task during round 2; and (iii) repeat (ii) with respect to female participants. As a measure of risk aversion, participants were asked</w:t>
       </w:r>
       <w:r>
         <w:t xml:space="preserve"> </w:t>
@@ -324,7 +327,7 @@
         <w:t xml:space="preserve"> </w:t>
       </w:r>
       <w:r>
-        <w:t xml:space="preserve">unless otherwise stated and all analyses were conducted in R. We did not find evidence for the hypothesized gender difference in the choice to compete (see Figure @ref(fig:p00)). 35.46% of men chose to compete compared to 31.84% of women. Women were more likely to say they would have taken the opportunity to practice the task than men (see Figure @ref(fig:p01)), despite no gender differences in performance or choice to compete.</w:t>
+        <w:t xml:space="preserve">unless otherwise stated and all analyses were conducted in R. We did not find evidence for the hypothesized gender difference in the choice to compete (see Figure @ref(fig:p00)). 35.46% of men chose to compete compared to 31.84% of women. Women were more likely to indicate that they would have taken the opportunity to practice the task than men (see Figure @ref(fig:p01)), despite no gender differences in performance or choice to compete.</w:t>
       </w:r>
     </w:p>
     <w:p>
@@ -442,8 +445,69 @@
         <w:t xml:space="preserve"> </w:t>
       </w:r>
       <w:r>
-        <w:t xml:space="preserve">(see Figure @ref(fig:p00)).</w:t>
-      </w:r>
+        <w:t xml:space="preserve">(see Figure @ref(fig:p00)). Note: the results for the chi-square test are similar:</w:t>
+      </w:r>
+      <w:r>
+        <w:t xml:space="preserve"> </w:t>
+      </w:r>
+      <m:oMath>
+        <m:sSup>
+          <m:e>
+            <m:r>
+              <m:t>χ</m:t>
+            </m:r>
+          </m:e>
+          <m:sup>
+            <m:r>
+              <m:t>2</m:t>
+            </m:r>
+          </m:sup>
+        </m:sSup>
+        <m:r>
+          <m:t>(</m:t>
+        </m:r>
+        <m:r>
+          <m:t>1</m:t>
+        </m:r>
+        <m:r>
+          <m:t>,</m:t>
+        </m:r>
+        <m:r>
+          <m:t>n</m:t>
+        </m:r>
+        <m:r>
+          <m:t>=</m:t>
+        </m:r>
+        <m:r>
+          <m:t>546</m:t>
+        </m:r>
+        <m:r>
+          <m:t>)</m:t>
+        </m:r>
+        <m:r>
+          <m:t>=</m:t>
+        </m:r>
+        <m:r>
+          <m:t>0.32</m:t>
+        </m:r>
+      </m:oMath>
+      <w:r>
+        <w:t xml:space="preserve">,</w:t>
+      </w:r>
+      <w:r>
+        <w:t xml:space="preserve"> </w:t>
+      </w:r>
+      <m:oMath>
+        <m:r>
+          <m:t>p</m:t>
+        </m:r>
+        <m:r>
+          <m:t>=</m:t>
+        </m:r>
+        <m:r>
+          <m:t>.574</m:t>
+        </m:r>
+      </m:oMath>
     </w:p>
     <w:p>
       <w:pPr>

</xml_diff>

<commit_message>
second to last round nsf
sent before last round of coren's comments, with updates to ip addresses
</commit_message>
<xml_diff>
--- a/paper/pilot.docx
+++ b/paper/pilot.docx
@@ -71,7 +71,7 @@
         <w:t xml:space="preserve"> </w:t>
       </w:r>
       <w:r>
-        <w:t xml:space="preserve">when asked about their gender). The final sample consisted of 320 participants (55.94% women), with an average age of 37.21 (</w:t>
+        <w:t xml:space="preserve">when asked about their gender). The final sample consisted of 337 participants (56.97% women), with an average age of 37.4 (</w:t>
       </w:r>
       <w:r>
         <w:rPr>
@@ -83,7 +83,7 @@
         <w:t xml:space="preserve"> </w:t>
       </w:r>
       <w:r>
-        <w:t xml:space="preserve">= 11.56) years.</w:t>
+        <w:t xml:space="preserve">= 11.67) years.</w:t>
       </w:r>
     </w:p>
     <w:p>
@@ -327,7 +327,7 @@
         <w:t xml:space="preserve"> </w:t>
       </w:r>
       <w:r>
-        <w:t xml:space="preserve">unless otherwise stated and all analyses were conducted in R. We did not find evidence for the hypothesized gender difference in the choice to compete (see Figure @ref(fig:p00)). 35.46% of men chose to compete compared to 31.84% of women. Women were more likely to indicate that they would have taken the opportunity to practice the task than men (see Figure @ref(fig:p01)), despite no gender differences in performance or choice to compete.</w:t>
+        <w:t xml:space="preserve">unless otherwise stated and all analyses were conducted in R. We did not find evidence for the hypothesized gender difference in the choice to compete (see Figure @ref(fig:p00)). 34.48% of men chose to compete compared to 29.69% of women. Women were more likely to indicate that they would have taken the opportunity to practice the task than men (see Figure @ref(fig:p01)), despite no gender differences in performance or choice to compete.</w:t>
       </w:r>
     </w:p>
     <w:p>
@@ -370,7 +370,7 @@
           <m:t>−</m:t>
         </m:r>
         <m:r>
-          <m:t>0.16</m:t>
+          <m:t>0.17</m:t>
         </m:r>
       </m:oMath>
       <w:r>
@@ -387,7 +387,7 @@
           <m:t>−</m:t>
         </m:r>
         <m:r>
-          <m:t>0.63</m:t>
+          <m:t>0.64</m:t>
         </m:r>
       </m:oMath>
       <w:r>
@@ -398,7 +398,7 @@
       </w:r>
       <m:oMath>
         <m:r>
-          <m:t>0.31</m:t>
+          <m:t>0.30</m:t>
         </m:r>
         <m:r>
           <m:t>]</m:t>
@@ -421,7 +421,7 @@
           <m:t>−</m:t>
         </m:r>
         <m:r>
-          <m:t>0.68</m:t>
+          <m:t>0.72</m:t>
         </m:r>
       </m:oMath>
       <w:r>
@@ -438,7 +438,7 @@
           <m:t>=</m:t>
         </m:r>
         <m:r>
-          <m:t>.496</m:t>
+          <m:t>.474</m:t>
         </m:r>
       </m:oMath>
       <w:r>
@@ -488,7 +488,7 @@
           <m:t>=</m:t>
         </m:r>
         <m:r>
-          <m:t>0.32</m:t>
+          <m:t>0.36</m:t>
         </m:r>
       </m:oMath>
       <w:r>
@@ -505,7 +505,7 @@
           <m:t>=</m:t>
         </m:r>
         <m:r>
-          <m:t>.574</m:t>
+          <m:t>.551</m:t>
         </m:r>
       </m:oMath>
     </w:p>
@@ -523,7 +523,7 @@
               <a:graphicData uri="http://schemas.openxmlformats.org/drawingml/2006/picture">
                 <pic:pic>
                   <pic:nvPicPr>
-                    <pic:cNvPr descr="C:/Users/keana/OneDrive%20-%20PennO365/Comp_transfer2018/Penn/second_yr/practice_study/gender-practice/gender-practice/pilot/figs/fig00_comp-choice-by-gender-bar.png" id="0" name="Picture"/>
+                    <pic:cNvPr descr="C:/Users/keana/OneDrive%20-%20PennO365/Comp_transfer2018/Penn/practice_study/gender-practice/pilot/figs/fig00_comp-choice-by-gender-bar.png" id="0" name="Picture"/>
                     <pic:cNvPicPr>
                       <a:picLocks noChangeArrowheads="1" noChangeAspect="1"/>
                     </pic:cNvPicPr>
@@ -669,6 +669,14 @@
               <w:pStyle w:val="Compact"/>
               <w:jc w:val="right"/>
             </w:pPr>
+          </w:p>
+        </w:tc>
+        <w:tc>
+          <w:p>
+            <w:pPr>
+              <w:pStyle w:val="Compact"/>
+              <w:jc w:val="right"/>
+            </w:pPr>
             <w:r>
               <w:t xml:space="preserve">Total</w:t>
             </w:r>
@@ -699,6 +707,9 @@
         <w:tc>
           <w:p/>
         </w:tc>
+        <w:tc>
+          <w:p/>
+        </w:tc>
       </w:tr>
       <w:tr>
         <w:tc>
@@ -722,29 +733,40 @@
               <w:jc w:val="right"/>
             </w:pPr>
             <w:r>
-              <w:t xml:space="preserve">91 (64.5%)</w:t>
-            </w:r>
-          </w:p>
-        </w:tc>
-        <w:tc>
-          <w:p>
-            <w:pPr>
-              <w:pStyle w:val="Compact"/>
-              <w:jc w:val="right"/>
-            </w:pPr>
-            <w:r>
-              <w:t xml:space="preserve">50 (35.5%)</w:t>
-            </w:r>
-          </w:p>
-        </w:tc>
-        <w:tc>
-          <w:p>
-            <w:pPr>
-              <w:pStyle w:val="Compact"/>
-              <w:jc w:val="right"/>
-            </w:pPr>
-            <w:r>
-              <w:t xml:space="preserve">141 (100.0%)</w:t>
+              <w:t xml:space="preserve">91 (62.8%)</w:t>
+            </w:r>
+          </w:p>
+        </w:tc>
+        <w:tc>
+          <w:p>
+            <w:pPr>
+              <w:pStyle w:val="Compact"/>
+              <w:jc w:val="right"/>
+            </w:pPr>
+            <w:r>
+              <w:t xml:space="preserve">50 (34.5%)</w:t>
+            </w:r>
+          </w:p>
+        </w:tc>
+        <w:tc>
+          <w:p>
+            <w:pPr>
+              <w:pStyle w:val="Compact"/>
+              <w:jc w:val="right"/>
+            </w:pPr>
+            <w:r>
+              <w:t xml:space="preserve">4 (2.8%)</w:t>
+            </w:r>
+          </w:p>
+        </w:tc>
+        <w:tc>
+          <w:p>
+            <w:pPr>
+              <w:pStyle w:val="Compact"/>
+              <w:jc w:val="right"/>
+            </w:pPr>
+            <w:r>
+              <w:t xml:space="preserve">145 (100.0%)</w:t>
             </w:r>
           </w:p>
         </w:tc>
@@ -771,29 +793,40 @@
               <w:jc w:val="right"/>
             </w:pPr>
             <w:r>
-              <w:t xml:space="preserve">122 (68.2%)</w:t>
-            </w:r>
-          </w:p>
-        </w:tc>
-        <w:tc>
-          <w:p>
-            <w:pPr>
-              <w:pStyle w:val="Compact"/>
-              <w:jc w:val="right"/>
-            </w:pPr>
-            <w:r>
-              <w:t xml:space="preserve">57 (31.8%)</w:t>
-            </w:r>
-          </w:p>
-        </w:tc>
-        <w:tc>
-          <w:p>
-            <w:pPr>
-              <w:pStyle w:val="Compact"/>
-              <w:jc w:val="right"/>
-            </w:pPr>
-            <w:r>
-              <w:t xml:space="preserve">179 (100.0%)</w:t>
+              <w:t xml:space="preserve">123 (64.1%)</w:t>
+            </w:r>
+          </w:p>
+        </w:tc>
+        <w:tc>
+          <w:p>
+            <w:pPr>
+              <w:pStyle w:val="Compact"/>
+              <w:jc w:val="right"/>
+            </w:pPr>
+            <w:r>
+              <w:t xml:space="preserve">57 (29.7%)</w:t>
+            </w:r>
+          </w:p>
+        </w:tc>
+        <w:tc>
+          <w:p>
+            <w:pPr>
+              <w:pStyle w:val="Compact"/>
+              <w:jc w:val="right"/>
+            </w:pPr>
+            <w:r>
+              <w:t xml:space="preserve">12 (6.2%)</w:t>
+            </w:r>
+          </w:p>
+        </w:tc>
+        <w:tc>
+          <w:p>
+            <w:pPr>
+              <w:pStyle w:val="Compact"/>
+              <w:jc w:val="right"/>
+            </w:pPr>
+            <w:r>
+              <w:t xml:space="preserve">192 (100.0%)</w:t>
             </w:r>
           </w:p>
         </w:tc>
@@ -820,29 +853,40 @@
               <w:jc w:val="right"/>
             </w:pPr>
             <w:r>
-              <w:t xml:space="preserve">213 (66.6%)</w:t>
-            </w:r>
-          </w:p>
-        </w:tc>
-        <w:tc>
-          <w:p>
-            <w:pPr>
-              <w:pStyle w:val="Compact"/>
-              <w:jc w:val="right"/>
-            </w:pPr>
-            <w:r>
-              <w:t xml:space="preserve">107 (33.4%)</w:t>
-            </w:r>
-          </w:p>
-        </w:tc>
-        <w:tc>
-          <w:p>
-            <w:pPr>
-              <w:pStyle w:val="Compact"/>
-              <w:jc w:val="right"/>
-            </w:pPr>
-            <w:r>
-              <w:t xml:space="preserve">320 (100.0%)</w:t>
+              <w:t xml:space="preserve">214 (63.5%)</w:t>
+            </w:r>
+          </w:p>
+        </w:tc>
+        <w:tc>
+          <w:p>
+            <w:pPr>
+              <w:pStyle w:val="Compact"/>
+              <w:jc w:val="right"/>
+            </w:pPr>
+            <w:r>
+              <w:t xml:space="preserve">107 (31.8%)</w:t>
+            </w:r>
+          </w:p>
+        </w:tc>
+        <w:tc>
+          <w:p>
+            <w:pPr>
+              <w:pStyle w:val="Compact"/>
+              <w:jc w:val="right"/>
+            </w:pPr>
+            <w:r>
+              <w:t xml:space="preserve">16 (4.7%)</w:t>
+            </w:r>
+          </w:p>
+        </w:tc>
+        <w:tc>
+          <w:p>
+            <w:pPr>
+              <w:pStyle w:val="Compact"/>
+              <w:jc w:val="right"/>
+            </w:pPr>
+            <w:r>
+              <w:t xml:space="preserve">337 (100.0%)</w:t>
             </w:r>
           </w:p>
         </w:tc>
@@ -962,7 +1006,7 @@
               <a:graphicData uri="http://schemas.openxmlformats.org/drawingml/2006/picture">
                 <pic:pic>
                   <pic:nvPicPr>
-                    <pic:cNvPr descr="C:/Users/keana/OneDrive%20-%20PennO365/Comp_transfer2018/Penn/second_yr/practice_study/gender-practice/gender-practice/pilot/figs/fig01_pract-choice-by-gender-bar.png" id="0" name="Picture"/>
+                    <pic:cNvPr descr="C:/Users/keana/OneDrive%20-%20PennO365/Comp_transfer2018/Penn/practice_study/gender-practice/pilot/figs/fig01_pract-choice-by-gender-bar.png" id="0" name="Picture"/>
                     <pic:cNvPicPr>
                       <a:picLocks noChangeArrowheads="1" noChangeAspect="1"/>
                     </pic:cNvPicPr>
@@ -1108,6 +1152,14 @@
               <w:pStyle w:val="Compact"/>
               <w:jc w:val="right"/>
             </w:pPr>
+          </w:p>
+        </w:tc>
+        <w:tc>
+          <w:p>
+            <w:pPr>
+              <w:pStyle w:val="Compact"/>
+              <w:jc w:val="right"/>
+            </w:pPr>
             <w:r>
               <w:t xml:space="preserve">Total</w:t>
             </w:r>
@@ -1138,6 +1190,9 @@
         <w:tc>
           <w:p/>
         </w:tc>
+        <w:tc>
+          <w:p/>
+        </w:tc>
       </w:tr>
       <w:tr>
         <w:tc>
@@ -1161,29 +1216,40 @@
               <w:jc w:val="right"/>
             </w:pPr>
             <w:r>
-              <w:t xml:space="preserve">29 (20.6%)</w:t>
-            </w:r>
-          </w:p>
-        </w:tc>
-        <w:tc>
-          <w:p>
-            <w:pPr>
-              <w:pStyle w:val="Compact"/>
-              <w:jc w:val="right"/>
-            </w:pPr>
-            <w:r>
-              <w:t xml:space="preserve">112 (79.4%)</w:t>
-            </w:r>
-          </w:p>
-        </w:tc>
-        <w:tc>
-          <w:p>
-            <w:pPr>
-              <w:pStyle w:val="Compact"/>
-              <w:jc w:val="right"/>
-            </w:pPr>
-            <w:r>
-              <w:t xml:space="preserve">141 (100.0%)</w:t>
+              <w:t xml:space="preserve">29 (20.0%)</w:t>
+            </w:r>
+          </w:p>
+        </w:tc>
+        <w:tc>
+          <w:p>
+            <w:pPr>
+              <w:pStyle w:val="Compact"/>
+              <w:jc w:val="right"/>
+            </w:pPr>
+            <w:r>
+              <w:t xml:space="preserve">112 (77.2%)</w:t>
+            </w:r>
+          </w:p>
+        </w:tc>
+        <w:tc>
+          <w:p>
+            <w:pPr>
+              <w:pStyle w:val="Compact"/>
+              <w:jc w:val="right"/>
+            </w:pPr>
+            <w:r>
+              <w:t xml:space="preserve">4 (2.8%)</w:t>
+            </w:r>
+          </w:p>
+        </w:tc>
+        <w:tc>
+          <w:p>
+            <w:pPr>
+              <w:pStyle w:val="Compact"/>
+              <w:jc w:val="right"/>
+            </w:pPr>
+            <w:r>
+              <w:t xml:space="preserve">145 (100.0%)</w:t>
             </w:r>
           </w:p>
         </w:tc>
@@ -1210,29 +1276,40 @@
               <w:jc w:val="right"/>
             </w:pPr>
             <w:r>
-              <w:t xml:space="preserve">21 (11.7%)</w:t>
-            </w:r>
-          </w:p>
-        </w:tc>
-        <w:tc>
-          <w:p>
-            <w:pPr>
-              <w:pStyle w:val="Compact"/>
-              <w:jc w:val="right"/>
-            </w:pPr>
-            <w:r>
-              <w:t xml:space="preserve">158 (88.3%)</w:t>
-            </w:r>
-          </w:p>
-        </w:tc>
-        <w:tc>
-          <w:p>
-            <w:pPr>
-              <w:pStyle w:val="Compact"/>
-              <w:jc w:val="right"/>
-            </w:pPr>
-            <w:r>
-              <w:t xml:space="preserve">179 (100.0%)</w:t>
+              <w:t xml:space="preserve">21 (10.9%)</w:t>
+            </w:r>
+          </w:p>
+        </w:tc>
+        <w:tc>
+          <w:p>
+            <w:pPr>
+              <w:pStyle w:val="Compact"/>
+              <w:jc w:val="right"/>
+            </w:pPr>
+            <w:r>
+              <w:t xml:space="preserve">158 (82.3%)</w:t>
+            </w:r>
+          </w:p>
+        </w:tc>
+        <w:tc>
+          <w:p>
+            <w:pPr>
+              <w:pStyle w:val="Compact"/>
+              <w:jc w:val="right"/>
+            </w:pPr>
+            <w:r>
+              <w:t xml:space="preserve">13 (6.8%)</w:t>
+            </w:r>
+          </w:p>
+        </w:tc>
+        <w:tc>
+          <w:p>
+            <w:pPr>
+              <w:pStyle w:val="Compact"/>
+              <w:jc w:val="right"/>
+            </w:pPr>
+            <w:r>
+              <w:t xml:space="preserve">192 (100.0%)</w:t>
             </w:r>
           </w:p>
         </w:tc>
@@ -1259,29 +1336,40 @@
               <w:jc w:val="right"/>
             </w:pPr>
             <w:r>
-              <w:t xml:space="preserve">50 (15.6%)</w:t>
-            </w:r>
-          </w:p>
-        </w:tc>
-        <w:tc>
-          <w:p>
-            <w:pPr>
-              <w:pStyle w:val="Compact"/>
-              <w:jc w:val="right"/>
-            </w:pPr>
-            <w:r>
-              <w:t xml:space="preserve">270 (84.4%)</w:t>
-            </w:r>
-          </w:p>
-        </w:tc>
-        <w:tc>
-          <w:p>
-            <w:pPr>
-              <w:pStyle w:val="Compact"/>
-              <w:jc w:val="right"/>
-            </w:pPr>
-            <w:r>
-              <w:t xml:space="preserve">320 (100.0%)</w:t>
+              <w:t xml:space="preserve">50 (14.8%)</w:t>
+            </w:r>
+          </w:p>
+        </w:tc>
+        <w:tc>
+          <w:p>
+            <w:pPr>
+              <w:pStyle w:val="Compact"/>
+              <w:jc w:val="right"/>
+            </w:pPr>
+            <w:r>
+              <w:t xml:space="preserve">270 (80.1%)</w:t>
+            </w:r>
+          </w:p>
+        </w:tc>
+        <w:tc>
+          <w:p>
+            <w:pPr>
+              <w:pStyle w:val="Compact"/>
+              <w:jc w:val="right"/>
+            </w:pPr>
+            <w:r>
+              <w:t xml:space="preserve">17 (5.0%)</w:t>
+            </w:r>
+          </w:p>
+        </w:tc>
+        <w:tc>
+          <w:p>
+            <w:pPr>
+              <w:pStyle w:val="Compact"/>
+              <w:jc w:val="right"/>
+            </w:pPr>
+            <w:r>
+              <w:t xml:space="preserve">337 (100.0%)</w:t>
             </w:r>
           </w:p>
         </w:tc>

</xml_diff>